<commit_message>
proposed fixes in SRS
</commit_message>
<xml_diff>
--- a/doc/SRS_final.docx
+++ b/doc/SRS_final.docx
@@ -57,7 +57,6 @@
           <w:lang w:val="en-US"/>
         </w:rPr>
       </w:pPr>
-      <w:proofErr w:type="spellStart"/>
       <w:r>
         <w:rPr>
           <w:b/>
@@ -68,7 +67,6 @@
         </w:rPr>
         <w:t>ePass</w:t>
       </w:r>
-      <w:proofErr w:type="spellEnd"/>
       <w:r>
         <w:rPr>
           <w:b/>
@@ -105,29 +103,7 @@
           <w:szCs w:val="32"/>
           <w:lang w:val="en-US"/>
         </w:rPr>
-        <w:t>π</w:t>
-      </w:r>
-      <w:proofErr w:type="spellStart"/>
-      <w:r>
-        <w:rPr>
-          <w:b/>
-          <w:bCs/>
-          <w:sz w:val="40"/>
-          <w:szCs w:val="32"/>
-          <w:lang w:val="en-US"/>
-        </w:rPr>
-        <w:t>ου</w:t>
-      </w:r>
-      <w:proofErr w:type="spellEnd"/>
-      <w:r>
-        <w:rPr>
-          <w:b/>
-          <w:bCs/>
-          <w:sz w:val="40"/>
-          <w:szCs w:val="32"/>
-          <w:lang w:val="en-US"/>
-        </w:rPr>
-        <w:t xml:space="preserve"> πας</w:t>
+        <w:t>που πας</w:t>
       </w:r>
     </w:p>
     <w:p>
@@ -184,97 +160,89 @@
         <w:t>η</w:t>
       </w:r>
       <w:r>
+        <w:t xml:space="preserve"> διαλειτουργικότητα </w:t>
+      </w:r>
+      <w:r>
+        <w:t>διοδίων. Συγκεκριμένα,</w:t>
+      </w:r>
+      <w:r>
         <w:t xml:space="preserve"> </w:t>
       </w:r>
-      <w:proofErr w:type="spellStart"/>
-      <w:r>
-        <w:t>διαλειτουργικότητα</w:t>
-      </w:r>
-      <w:proofErr w:type="spellEnd"/>
+      <w:r>
+        <w:t xml:space="preserve">είναι να </w:t>
+      </w:r>
+      <w:r>
+        <w:t>αποτελέσει</w:t>
+      </w:r>
       <w:r>
         <w:t xml:space="preserve"> </w:t>
       </w:r>
       <w:r>
-        <w:t>διοδίων. Συγκεκριμένα,</w:t>
+        <w:t xml:space="preserve">ένα ενιαίο σύστημα </w:t>
+      </w:r>
+      <w:r>
+        <w:t xml:space="preserve">έκδοσης και </w:t>
+      </w:r>
+      <w:r>
+        <w:t>αποστολής</w:t>
       </w:r>
       <w:r>
         <w:t xml:space="preserve"> </w:t>
       </w:r>
       <w:r>
-        <w:t xml:space="preserve">είναι να </w:t>
-      </w:r>
-      <w:r>
-        <w:t>αποτελέσει</w:t>
+        <w:t xml:space="preserve">οφειλών από διαφορετικούς </w:t>
+      </w:r>
+      <w:r>
+        <w:t xml:space="preserve">λειτουργούς αυτοκινητοδρόμων </w:t>
+      </w:r>
+      <w:r>
+        <w:t>-</w:t>
+      </w:r>
+      <w:r>
+        <w:t>γνωρίζοντας</w:t>
+      </w:r>
+      <w:r>
+        <w:t xml:space="preserve"> τα </w:t>
+      </w:r>
+      <w:r>
+        <w:t xml:space="preserve">δεδομένα </w:t>
+      </w:r>
+      <w:r>
+        <w:t>διέλευσης</w:t>
+      </w:r>
+      <w:r>
+        <w:t>-</w:t>
       </w:r>
       <w:r>
         <w:t xml:space="preserve"> </w:t>
       </w:r>
       <w:r>
-        <w:t xml:space="preserve">ένα ενιαίο σύστημα </w:t>
-      </w:r>
-      <w:r>
-        <w:t xml:space="preserve">έκδοσης και </w:t>
-      </w:r>
-      <w:r>
-        <w:t>αποστολής</w:t>
+        <w:t xml:space="preserve">που επιτρέπουν </w:t>
+      </w:r>
+      <w:r>
+        <w:t>την διέλευση</w:t>
       </w:r>
       <w:r>
         <w:t xml:space="preserve"> </w:t>
       </w:r>
       <w:r>
-        <w:t xml:space="preserve">οφειλών από διαφορετικούς </w:t>
-      </w:r>
-      <w:r>
-        <w:t xml:space="preserve">λειτουργούς αυτοκινητοδρόμων </w:t>
-      </w:r>
-      <w:r>
-        <w:t>-</w:t>
-      </w:r>
-      <w:r>
-        <w:t>γνωρίζοντας</w:t>
-      </w:r>
-      <w:r>
-        <w:t xml:space="preserve"> τα </w:t>
-      </w:r>
-      <w:r>
-        <w:t xml:space="preserve">δεδομένα </w:t>
-      </w:r>
-      <w:r>
-        <w:t>διέλευσης</w:t>
-      </w:r>
-      <w:r>
-        <w:t>-</w:t>
+        <w:t xml:space="preserve">οδηγών </w:t>
+      </w:r>
+      <w:r>
+        <w:t>των οποίων οι πομποδέκτες</w:t>
+      </w:r>
+      <w:r>
+        <w:t xml:space="preserve"> υπάγονται</w:t>
+      </w:r>
+      <w:r>
+        <w:t xml:space="preserve"> σε </w:t>
+      </w:r>
+      <w:r>
+        <w:t>άλλον αυτοκινητόδρομο.</w:t>
       </w:r>
       <w:r>
         <w:t xml:space="preserve"> </w:t>
       </w:r>
-      <w:r>
-        <w:t xml:space="preserve">που επιτρέπουν </w:t>
-      </w:r>
-      <w:r>
-        <w:t>την διέλευση</w:t>
-      </w:r>
-      <w:r>
-        <w:t xml:space="preserve"> </w:t>
-      </w:r>
-      <w:r>
-        <w:t xml:space="preserve">οδηγών </w:t>
-      </w:r>
-      <w:r>
-        <w:t>των οποίων οι πομποδέκτες</w:t>
-      </w:r>
-      <w:r>
-        <w:t xml:space="preserve"> υπάγονται</w:t>
-      </w:r>
-      <w:r>
-        <w:t xml:space="preserve"> σε </w:t>
-      </w:r>
-      <w:r>
-        <w:t>άλλον αυτοκινητόδρομο.</w:t>
-      </w:r>
-      <w:r>
-        <w:t xml:space="preserve"> </w:t>
-      </w:r>
     </w:p>
     <w:p/>
     <w:p>
@@ -286,14 +254,7 @@
       </w:r>
       <w:r>
         <w:tab/>
-      </w:r>
-      <w:proofErr w:type="spellStart"/>
-      <w:r>
-        <w:t>Διεπαφές</w:t>
-      </w:r>
-      <w:proofErr w:type="spellEnd"/>
-      <w:r>
-        <w:t xml:space="preserve"> (</w:t>
+        <w:t>Διεπαφές (</w:t>
       </w:r>
       <w:r>
         <w:rPr>
@@ -320,14 +281,7 @@
       </w:r>
       <w:r>
         <w:tab/>
-      </w:r>
-      <w:proofErr w:type="spellStart"/>
-      <w:r>
-        <w:t>Διεπαφές</w:t>
-      </w:r>
-      <w:proofErr w:type="spellEnd"/>
-      <w:r>
-        <w:t xml:space="preserve"> με εξωτερικά συστήματα </w:t>
+        <w:t xml:space="preserve">Διεπαφές με εξωτερικά συστήματα </w:t>
       </w:r>
     </w:p>
     <w:p>
@@ -442,35 +396,22 @@
       <w:r>
         <w:t xml:space="preserve"> </w:t>
       </w:r>
-      <w:proofErr w:type="spellStart"/>
-      <w:r>
-        <w:t>παρόχων</w:t>
-      </w:r>
-      <w:proofErr w:type="spellEnd"/>
+      <w:r>
+        <w:t xml:space="preserve">παρόχων </w:t>
+      </w:r>
+      <w:r>
+        <w:t xml:space="preserve">υπηρεσιών πληρωμής για κάθε </w:t>
+      </w:r>
+      <w:r>
+        <w:t>λειτουργό.</w:t>
+      </w:r>
       <w:r>
         <w:t xml:space="preserve"> </w:t>
       </w:r>
-      <w:r>
-        <w:t xml:space="preserve">υπηρεσιών πληρωμής για κάθε </w:t>
-      </w:r>
-      <w:r>
-        <w:t>λειτουργό.</w:t>
-      </w:r>
-      <w:r>
-        <w:t xml:space="preserve"> </w:t>
-      </w:r>
-    </w:p>
-    <w:p>
-      <w:r>
-        <w:t xml:space="preserve">Τέλος, παρέχουμε μέσω μιας </w:t>
-      </w:r>
-      <w:proofErr w:type="spellStart"/>
-      <w:r>
-        <w:t>διεπαφής</w:t>
-      </w:r>
-      <w:proofErr w:type="spellEnd"/>
-      <w:r>
-        <w:t xml:space="preserve"> χρήστη στατιστικά και άλλα δεδομένα για το Υπουργείο Υποδομών και Μεταφορών και τους διαχειριστές των αυτοκινητοδρόμων.</w:t>
+    </w:p>
+    <w:p>
+      <w:r>
+        <w:t>Τέλος, παρέχουμε μέσω μιας διεπαφής χρήστη στατιστικά και άλλα δεδομένα για το Υπουργείο Υποδομών και Μεταφορών και τους διαχειριστές των αυτοκινητοδρόμων.</w:t>
       </w:r>
     </w:p>
     <w:p/>
@@ -489,14 +430,7 @@
       </w:r>
       <w:r>
         <w:tab/>
-      </w:r>
-      <w:proofErr w:type="spellStart"/>
-      <w:r>
-        <w:t>Διεπαφές</w:t>
-      </w:r>
-      <w:proofErr w:type="spellEnd"/>
-      <w:r>
-        <w:t xml:space="preserve"> με το χρήστη</w:t>
+        <w:t>Διεπαφές με το χρήστη</w:t>
       </w:r>
     </w:p>
     <w:p>
@@ -512,13 +446,8 @@
       <w:r>
         <w:t xml:space="preserve">μία </w:t>
       </w:r>
-      <w:proofErr w:type="spellStart"/>
-      <w:r>
-        <w:t>διεπαφή</w:t>
-      </w:r>
-      <w:proofErr w:type="spellEnd"/>
-      <w:r>
-        <w:t xml:space="preserve"> με διάφορους χρήστες</w:t>
+      <w:r>
+        <w:t>διεπαφή με διάφορους χρήστες</w:t>
       </w:r>
       <w:r>
         <w:t>:</w:t>
@@ -858,11 +787,7 @@
         <w:t>άνει τις</w:t>
       </w:r>
       <w:r>
-        <w:t xml:space="preserve"> </w:t>
-      </w:r>
-      <w:proofErr w:type="spellStart"/>
-      <w:r>
-        <w:t>δ</w:t>
+        <w:t xml:space="preserve"> δ</w:t>
       </w:r>
       <w:r>
         <w:t>ιεπαφ</w:t>
@@ -870,7 +795,6 @@
       <w:r>
         <w:t>ές</w:t>
       </w:r>
-      <w:proofErr w:type="spellEnd"/>
       <w:r>
         <w:t xml:space="preserve"> μεταφοράς δεδομένων από τα συστήματα διαχείρισης των αυτοκινητοδρόμων </w:t>
       </w:r>
@@ -1583,13 +1507,8 @@
         <w:pStyle w:val="a7"/>
         <w:ind w:left="0" w:firstLine="720"/>
       </w:pPr>
-      <w:proofErr w:type="spellStart"/>
-      <w:r>
-        <w:t>Providers</w:t>
-      </w:r>
-      <w:proofErr w:type="spellEnd"/>
-      <w:r>
-        <w:t xml:space="preserve"> : αποτελούν περιγραφή των νέων λειτουργών αυτοκινητόδρομων που εισάγονται στο σύστημα.</w:t>
+      <w:r>
+        <w:t>Providers : αποτελούν περιγραφή των νέων λειτουργών αυτοκινητόδρομων που εισάγονται στο σύστημα.</w:t>
       </w:r>
       <w:r>
         <w:t xml:space="preserve"> </w:t>
@@ -1600,27 +1519,14 @@
         <w:pStyle w:val="a7"/>
         <w:ind w:left="0" w:firstLine="720"/>
       </w:pPr>
-      <w:proofErr w:type="spellStart"/>
-      <w:r>
-        <w:t>Tags</w:t>
-      </w:r>
-      <w:proofErr w:type="spellEnd"/>
-      <w:r>
-        <w:t xml:space="preserve"> : αποτελούν περιγραφή νέων χρηστών πομποδεκτών.</w:t>
+      <w:r>
+        <w:t>Tags : αποτελούν περιγραφή νέων χρηστών πομποδεκτών.</w:t>
       </w:r>
       <w:r>
         <w:t xml:space="preserve"> </w:t>
       </w:r>
       <w:r>
-        <w:t xml:space="preserve">Κρατείται πληροφορία του </w:t>
-      </w:r>
-      <w:proofErr w:type="spellStart"/>
-      <w:r>
-        <w:t>provider</w:t>
-      </w:r>
-      <w:proofErr w:type="spellEnd"/>
-      <w:r>
-        <w:t xml:space="preserve"> στον οποίο </w:t>
+        <w:t xml:space="preserve">Κρατείται πληροφορία του provider στον οποίο </w:t>
       </w:r>
       <w:r>
         <w:t xml:space="preserve">υπάγονται, </w:t>
@@ -1631,13 +1537,8 @@
         <w:pStyle w:val="a7"/>
         <w:ind w:left="0" w:firstLine="720"/>
       </w:pPr>
-      <w:proofErr w:type="spellStart"/>
-      <w:r>
-        <w:t>Vehicles</w:t>
-      </w:r>
-      <w:proofErr w:type="spellEnd"/>
-      <w:r>
-        <w:t xml:space="preserve"> </w:t>
+      <w:r>
+        <w:t xml:space="preserve">Vehicles </w:t>
       </w:r>
       <w:r>
         <w:t>:</w:t>
@@ -1756,13 +1657,8 @@
         <w:pStyle w:val="a7"/>
         <w:ind w:left="0" w:firstLine="720"/>
       </w:pPr>
-      <w:proofErr w:type="spellStart"/>
-      <w:r>
-        <w:t>Passes</w:t>
-      </w:r>
-      <w:proofErr w:type="spellEnd"/>
-      <w:r>
-        <w:t xml:space="preserve"> : </w:t>
+      <w:r>
+        <w:t xml:space="preserve">Passes : </w:t>
       </w:r>
       <w:r>
         <w:t xml:space="preserve">εγγραφές </w:t>
@@ -1840,7 +1736,13 @@
       </w:r>
       <w:r>
         <w:tab/>
-        <w:t>ΠΕΡΙΠΤΩΣΗ ΧΡΗΣΗΣ 2: Λήψη στατιστικών δεδομένων από το Υπουργείο Υποδομών και Μεταφορών</w:t>
+        <w:t xml:space="preserve">ΠΕΡΙΠΤΩΣΗ ΧΡΗΣΗΣ 2: </w:t>
+      </w:r>
+      <w:r>
+        <w:t xml:space="preserve">Προβολή </w:t>
+      </w:r>
+      <w:r>
+        <w:t>στατιστικών δεδομένων από το Υπουργείο Υποδομών και Μεταφορών</w:t>
       </w:r>
     </w:p>
     <w:p>
@@ -1896,21 +1798,12 @@
         </w:rPr>
         <w:t>l</w:t>
       </w:r>
-      <w:proofErr w:type="spellStart"/>
       <w:r>
         <w:rPr>
           <w:color w:val="000000"/>
           <w:szCs w:val="27"/>
         </w:rPr>
-        <w:t>ogin</w:t>
-      </w:r>
-      <w:proofErr w:type="spellEnd"/>
-      <w:r>
-        <w:rPr>
-          <w:color w:val="000000"/>
-          <w:szCs w:val="27"/>
-        </w:rPr>
-        <w:t xml:space="preserve"> του χρήστη</w:t>
+        <w:t>ogin του χρήστη</w:t>
       </w:r>
       <w:r>
         <w:rPr>
@@ -1947,21 +1840,7 @@
         <w:rPr>
           <w:rFonts w:asciiTheme="minorHAnsi" w:hAnsiTheme="minorHAnsi" w:cstheme="minorHAnsi"/>
         </w:rPr>
-        <w:t xml:space="preserve">Το περιβάλλον εκτέλεσης περιλαμβάνει την </w:t>
-      </w:r>
-      <w:proofErr w:type="spellStart"/>
-      <w:r>
-        <w:rPr>
-          <w:rFonts w:asciiTheme="minorHAnsi" w:hAnsiTheme="minorHAnsi" w:cstheme="minorHAnsi"/>
-        </w:rPr>
-        <w:t>διεπαφή</w:t>
-      </w:r>
-      <w:proofErr w:type="spellEnd"/>
-      <w:r>
-        <w:rPr>
-          <w:rFonts w:asciiTheme="minorHAnsi" w:hAnsiTheme="minorHAnsi" w:cstheme="minorHAnsi"/>
-        </w:rPr>
-        <w:t xml:space="preserve"> χρήστη (</w:t>
+        <w:t>Το περιβάλλον εκτέλεσης περιλαμβάνει την διεπαφή χρήστη (</w:t>
       </w:r>
       <w:r>
         <w:rPr>
@@ -2092,43 +1971,7 @@
           <w:color w:val="000000"/>
           <w:szCs w:val="27"/>
         </w:rPr>
-        <w:t>1. Είσοδος στο σύστημα με τα διαπιστευτήρια (</w:t>
-      </w:r>
-      <w:proofErr w:type="spellStart"/>
-      <w:r>
-        <w:rPr>
-          <w:rFonts w:asciiTheme="minorHAnsi" w:hAnsiTheme="minorHAnsi" w:cstheme="minorHAnsi"/>
-          <w:color w:val="000000"/>
-          <w:szCs w:val="27"/>
-        </w:rPr>
-        <w:t>username</w:t>
-      </w:r>
-      <w:proofErr w:type="spellEnd"/>
-      <w:r>
-        <w:rPr>
-          <w:rFonts w:asciiTheme="minorHAnsi" w:hAnsiTheme="minorHAnsi" w:cstheme="minorHAnsi"/>
-          <w:color w:val="000000"/>
-          <w:szCs w:val="27"/>
-        </w:rPr>
-        <w:t xml:space="preserve"> + </w:t>
-      </w:r>
-      <w:proofErr w:type="spellStart"/>
-      <w:r>
-        <w:rPr>
-          <w:rFonts w:asciiTheme="minorHAnsi" w:hAnsiTheme="minorHAnsi" w:cstheme="minorHAnsi"/>
-          <w:color w:val="000000"/>
-          <w:szCs w:val="27"/>
-        </w:rPr>
-        <w:t>password</w:t>
-      </w:r>
-      <w:proofErr w:type="spellEnd"/>
-      <w:r>
-        <w:rPr>
-          <w:rFonts w:asciiTheme="minorHAnsi" w:hAnsiTheme="minorHAnsi" w:cstheme="minorHAnsi"/>
-          <w:color w:val="000000"/>
-          <w:szCs w:val="27"/>
-        </w:rPr>
-        <w:t>)</w:t>
+        <w:t>1. Είσοδος στο σύστημα με τα διαπιστευτήρια (username + password)</w:t>
       </w:r>
     </w:p>
     <w:p>
@@ -2285,7 +2128,25 @@
         <w:t>3</w:t>
       </w:r>
       <w:r>
-        <w:t>: (Συμψηφισμός Δεδομένων Κόστους)</w:t>
+        <w:t xml:space="preserve">: </w:t>
+      </w:r>
+      <w:r>
+        <w:t xml:space="preserve">Προβολή </w:t>
+      </w:r>
+      <w:r>
+        <w:t xml:space="preserve">Αποτελεσμάτων </w:t>
+      </w:r>
+      <w:r>
+        <w:t>Συμψηφισμ</w:t>
+      </w:r>
+      <w:r>
+        <w:t>ού</w:t>
+      </w:r>
+      <w:r>
+        <w:t xml:space="preserve"> Δεδομένων Κόστους</w:t>
+      </w:r>
+      <w:r>
+        <w:t xml:space="preserve"> από τους Διαχειριστές των Αυτοκινητοδρόμων</w:t>
       </w:r>
     </w:p>
     <w:p>
@@ -2304,6 +2165,329 @@
       <w:r>
         <w:tab/>
         <w:t>Χρήστες (ρόλοι) που εμπλέκονται</w:t>
+      </w:r>
+    </w:p>
+    <w:p>
+      <w:pPr>
+        <w:rPr>
+          <w:i/>
+        </w:rPr>
+      </w:pPr>
+      <w:r>
+        <w:t>Ε</w:t>
+      </w:r>
+      <w:r>
+        <w:t xml:space="preserve">μπλέκονται οι </w:t>
+      </w:r>
+      <w:r>
+        <w:rPr>
+          <w:rFonts w:eastAsia="Calibri"/>
+        </w:rPr>
+        <w:t>διαχειριστές</w:t>
+      </w:r>
+      <w:r>
+        <w:t xml:space="preserve"> των αυτοκινητοδρόμων</w:t>
+      </w:r>
+      <w:r>
+        <w:rPr>
+          <w:i/>
+        </w:rPr>
+        <w:t xml:space="preserve"> και</w:t>
+      </w:r>
+      <w:r>
+        <w:t xml:space="preserve"> το σύστημα διαλειτουργικότητας των διοδίων</w:t>
+      </w:r>
+      <w:r>
+        <w:rPr>
+          <w:i/>
+        </w:rPr>
+        <w:t>.</w:t>
+      </w:r>
+      <w:r>
+        <w:t>.</w:t>
+      </w:r>
+    </w:p>
+    <w:p>
+      <w:pPr>
+        <w:pStyle w:val="4"/>
+      </w:pPr>
+      <w:r>
+        <w:t>3.1.</w:t>
+      </w:r>
+      <w:r>
+        <w:t>3</w:t>
+      </w:r>
+      <w:r>
+        <w:t>.2</w:t>
+      </w:r>
+      <w:r>
+        <w:tab/>
+        <w:t>Προϋποθέσεις εκτέλεσης</w:t>
+      </w:r>
+    </w:p>
+    <w:p>
+      <w:r>
+        <w:t>Για να μπορεί η υπηρεσία να υπολογίζει τις οφειλές μεταξύ των διαφορετικών συστημάτων αυτόματης διέλευσης είναι απαραίτητο να είναι σε επικοινωνία το σύστημα διαλειτουργικότητας με τους διαχειριστές των αυτοκινητοδρόμων</w:t>
+      </w:r>
+      <w:r>
+        <w:rPr>
+          <w:i/>
+        </w:rPr>
+        <w:t xml:space="preserve"> </w:t>
+      </w:r>
+      <w:r>
+        <w:t>ώστε να ενημερώνεται για τυχόν νέες διελεύσεις.</w:t>
+      </w:r>
+    </w:p>
+    <w:p>
+      <w:pPr>
+        <w:pStyle w:val="4"/>
+      </w:pPr>
+      <w:r>
+        <w:t>3.1.</w:t>
+      </w:r>
+      <w:r>
+        <w:t>3</w:t>
+      </w:r>
+      <w:r>
+        <w:t>.3</w:t>
+      </w:r>
+      <w:r>
+        <w:tab/>
+        <w:t>Περιβάλλον εκτέλεσης</w:t>
+      </w:r>
+    </w:p>
+    <w:p>
+      <w:r>
+        <w:t xml:space="preserve">Το περιβάλλον εκτέλεσης </w:t>
+      </w:r>
+      <w:r>
+        <w:t>περιλαμβάνει</w:t>
+      </w:r>
+      <w:r>
+        <w:t xml:space="preserve"> μία διεπαφή χρήστη</w:t>
+      </w:r>
+      <w:r>
+        <w:t xml:space="preserve"> (</w:t>
+      </w:r>
+      <w:r>
+        <w:rPr>
+          <w:lang w:val="en-US"/>
+        </w:rPr>
+        <w:t>User</w:t>
+      </w:r>
+      <w:r>
+        <w:t xml:space="preserve"> </w:t>
+      </w:r>
+      <w:r>
+        <w:rPr>
+          <w:lang w:val="en-US"/>
+        </w:rPr>
+        <w:t>Interface</w:t>
+      </w:r>
+      <w:r>
+        <w:t>)</w:t>
+      </w:r>
+      <w:r>
+        <w:t>,</w:t>
+      </w:r>
+      <w:r>
+        <w:t xml:space="preserve"> από όπου</w:t>
+      </w:r>
+      <w:r>
+        <w:t xml:space="preserve"> μπορούν να ταυτοποιηθούν οι διαχειριστές των αυτοκινητοδρόμων</w:t>
+      </w:r>
+      <w:r>
+        <w:t xml:space="preserve"> και να ζητήσουν τα δεδομένα προς προβολή</w:t>
+      </w:r>
+      <w:r>
+        <w:t>,</w:t>
+      </w:r>
+      <w:r>
+        <w:t xml:space="preserve"> και </w:t>
+      </w:r>
+      <w:r>
+        <w:t>τις υπηρεσίες του συστήματος διαλειτουργικότητας (</w:t>
+      </w:r>
+      <w:r>
+        <w:rPr>
+          <w:lang w:val="en-US"/>
+        </w:rPr>
+        <w:t>Access</w:t>
+      </w:r>
+      <w:r>
+        <w:t xml:space="preserve"> </w:t>
+      </w:r>
+      <w:r>
+        <w:rPr>
+          <w:lang w:val="en-US"/>
+        </w:rPr>
+        <w:t>Points</w:t>
+      </w:r>
+      <w:r>
+        <w:t>).</w:t>
+      </w:r>
+    </w:p>
+    <w:p>
+      <w:pPr>
+        <w:pStyle w:val="4"/>
+      </w:pPr>
+      <w:r>
+        <w:t>3.1.</w:t>
+      </w:r>
+      <w:r>
+        <w:t>3</w:t>
+      </w:r>
+      <w:r>
+        <w:t>.4</w:t>
+      </w:r>
+      <w:r>
+        <w:tab/>
+        <w:t xml:space="preserve">Δεδομένα εισόδου </w:t>
+      </w:r>
+    </w:p>
+    <w:p>
+      <w:r>
+        <w:t xml:space="preserve">Τα δεδομένα εισόδου του συγκεκριμένου </w:t>
+      </w:r>
+      <w:r>
+        <w:rPr>
+          <w:lang w:val="en-US"/>
+        </w:rPr>
+        <w:t>use</w:t>
+      </w:r>
+      <w:r>
+        <w:t xml:space="preserve"> </w:t>
+      </w:r>
+      <w:r>
+        <w:rPr>
+          <w:lang w:val="en-US"/>
+        </w:rPr>
+        <w:t>case</w:t>
+      </w:r>
+      <w:r>
+        <w:t>, βρίσκονται σε άμεση σύνδεση με αυτό της “Καταγραφής Διελεύσεων στην Βάση Δεδομένων”. Συνεπώς, θα πρέπει να περιλαμβάνουν τις παρακάτω καταχωρίσεις στην βάση του συστήματος διαλειτουργικότητας:</w:t>
+      </w:r>
+    </w:p>
+    <w:p>
+      <w:pPr>
+        <w:ind w:firstLine="720"/>
+      </w:pPr>
+      <w:r>
+        <w:t xml:space="preserve">Providers : αποτελούν περιγραφή των νέων λειτουργών αυτοκινητόδρομων που εισάγονται στο σύστημα. </w:t>
+      </w:r>
+    </w:p>
+    <w:p>
+      <w:pPr>
+        <w:ind w:firstLine="720"/>
+      </w:pPr>
+      <w:r>
+        <w:t xml:space="preserve">Tags : αποτελούν περιγραφή νέων χρηστών πομποδεκτών. Κρατείται πληροφορία του provider στον οποίο υπάγονται, </w:t>
+      </w:r>
+    </w:p>
+    <w:p>
+      <w:pPr>
+        <w:ind w:firstLine="720"/>
+      </w:pPr>
+      <w:r>
+        <w:t>Vehicles : αποτελούν περιγραφή νέων οχημάτων τα οποία έχουν καταχωρηθεί για χρήση πομποδεκτών. Περιλαμβάνεται πληροφορία του πομποδέκτη για τον οποίο έχουν καταχωρηθεί για χρήση.</w:t>
+      </w:r>
+    </w:p>
+    <w:p>
+      <w:pPr>
+        <w:ind w:firstLine="720"/>
+      </w:pPr>
+      <w:r>
+        <w:t>Stations : αποτελούν περιγραφή των σταθμών διοδίων. Κρατείται ο λειτουργός αυτοκινητοδρόμων στον οποίο υπάγονται.</w:t>
+      </w:r>
+    </w:p>
+    <w:p>
+      <w:pPr>
+        <w:ind w:firstLine="720"/>
+      </w:pPr>
+      <w:r>
+        <w:t>Passes : εγγραφές για τις διελεύσεις οχημάτων από τους σταθμούς. Κρατείται η ημερομηνία και ώρα διέλευσης καθώς και η τιμή χρέωσης της διέλευσης.</w:t>
+      </w:r>
+    </w:p>
+    <w:p>
+      <w:r>
+        <w:lastRenderedPageBreak/>
+        <w:t xml:space="preserve">Επιπλέον, δεδομένα εισόδου αποτελούν τα στοιχεία προς ταυτοποίηση των διαχειριστών </w:t>
+      </w:r>
+      <w:r>
+        <w:t>των αυτοκινητοδρόμων και τα χαρακτηριστικά των στοιχείων που ζητώνται :</w:t>
+      </w:r>
+    </w:p>
+    <w:p>
+      <w:pPr>
+        <w:ind w:firstLine="720"/>
+        <w:rPr>
+          <w:iCs/>
+        </w:rPr>
+      </w:pPr>
+      <w:r>
+        <w:rPr>
+          <w:iCs/>
+        </w:rPr>
+        <w:t>Ημερομηνίες από και έως των δεδομένων διέλευσης που θα παρουσιαστούν.</w:t>
+      </w:r>
+    </w:p>
+    <w:p>
+      <w:pPr>
+        <w:ind w:firstLine="720"/>
+        <w:rPr>
+          <w:iCs/>
+        </w:rPr>
+      </w:pPr>
+      <w:r>
+        <w:rPr>
+          <w:iCs/>
+        </w:rPr>
+        <w:t xml:space="preserve">Ζεύγη αυτοκινητοδρόμων ή συγκεκριμένος σταθμός </w:t>
+      </w:r>
+      <w:r>
+        <w:rPr>
+          <w:iCs/>
+        </w:rPr>
+        <w:t>για τα οποία</w:t>
+      </w:r>
+      <w:r>
+        <w:rPr>
+          <w:iCs/>
+        </w:rPr>
+        <w:t xml:space="preserve"> ερωτώνται </w:t>
+      </w:r>
+      <w:r>
+        <w:rPr>
+          <w:iCs/>
+        </w:rPr>
+        <w:t xml:space="preserve">διελεύσεις τύπου </w:t>
+      </w:r>
+      <w:r>
+        <w:rPr>
+          <w:iCs/>
+          <w:lang w:val="en-US"/>
+        </w:rPr>
+        <w:t>home</w:t>
+      </w:r>
+      <w:r>
+        <w:rPr>
+          <w:iCs/>
+        </w:rPr>
+        <w:t xml:space="preserve"> ή </w:t>
+      </w:r>
+      <w:r>
+        <w:rPr>
+          <w:iCs/>
+          <w:lang w:val="en-US"/>
+        </w:rPr>
+        <w:t>visitor</w:t>
+      </w:r>
+      <w:r>
+        <w:rPr>
+          <w:iCs/>
+        </w:rPr>
+        <w:t>.</w:t>
       </w:r>
     </w:p>
     <w:p>
@@ -2313,352 +2497,6 @@
           <w:i w:val="0"/>
         </w:rPr>
       </w:pPr>
-      <w:r>
-        <w:rPr>
-          <w:i w:val="0"/>
-        </w:rPr>
-        <w:t xml:space="preserve">Στον συμψηφισμό των δεδομένων κόστους εμπλέκονται οι </w:t>
-      </w:r>
-      <w:r>
-        <w:rPr>
-          <w:rFonts w:eastAsia="Calibri"/>
-          <w:i w:val="0"/>
-        </w:rPr>
-        <w:t>διαχειριστές</w:t>
-      </w:r>
-      <w:r>
-        <w:rPr>
-          <w:i w:val="0"/>
-        </w:rPr>
-        <w:t xml:space="preserve"> των αυτοκινητοδρόμων, το σύστημα διαλειτουργικότητας των διοδίων και οι </w:t>
-      </w:r>
-      <w:proofErr w:type="spellStart"/>
-      <w:r>
-        <w:rPr>
-          <w:i w:val="0"/>
-        </w:rPr>
-        <w:t>Πάροχοι</w:t>
-      </w:r>
-      <w:proofErr w:type="spellEnd"/>
-      <w:r>
-        <w:rPr>
-          <w:i w:val="0"/>
-        </w:rPr>
-        <w:t xml:space="preserve"> Υπηρεσιών Πληρωμών.</w:t>
-      </w:r>
-    </w:p>
-    <w:p/>
-    <w:p>
-      <w:pPr>
-        <w:pStyle w:val="4"/>
-      </w:pPr>
-      <w:r>
-        <w:t>3.1.</w:t>
-      </w:r>
-      <w:r>
-        <w:t>3</w:t>
-      </w:r>
-      <w:r>
-        <w:t>.2</w:t>
-      </w:r>
-      <w:r>
-        <w:tab/>
-        <w:t>Προϋποθέσεις εκτέλεσης</w:t>
-      </w:r>
-    </w:p>
-    <w:p>
-      <w:pPr>
-        <w:pStyle w:val="LO-normal"/>
-        <w:rPr>
-          <w:i w:val="0"/>
-        </w:rPr>
-      </w:pPr>
-      <w:r>
-        <w:rPr>
-          <w:i w:val="0"/>
-        </w:rPr>
-        <w:t xml:space="preserve">Για να μπορεί η υπηρεσία να υπολογίζει τις οφειλές μεταξύ των διαφορετικών συστημάτων αυτόματης διέλευσης είναι απαραίτητο να είναι σε διαρκή επικοινωνία το σύστημα διαλειτουργικότητας με τους διαχειριστές των αυτοκινητοδρόμων και τους </w:t>
-      </w:r>
-      <w:proofErr w:type="spellStart"/>
-      <w:r>
-        <w:rPr>
-          <w:i w:val="0"/>
-        </w:rPr>
-        <w:t>Παρόχους</w:t>
-      </w:r>
-      <w:proofErr w:type="spellEnd"/>
-      <w:r>
-        <w:rPr>
-          <w:i w:val="0"/>
-        </w:rPr>
-        <w:t xml:space="preserve"> Υπηρεσιών Πληρωμής.</w:t>
-      </w:r>
-    </w:p>
-    <w:p>
-      <w:pPr>
-        <w:pStyle w:val="4"/>
-      </w:pPr>
-      <w:r>
-        <w:t>3.1.</w:t>
-      </w:r>
-      <w:r>
-        <w:t>3</w:t>
-      </w:r>
-      <w:r>
-        <w:t>.3</w:t>
-      </w:r>
-      <w:r>
-        <w:tab/>
-        <w:t>Περιβάλλον εκτέλεσης</w:t>
-      </w:r>
-    </w:p>
-    <w:p>
-      <w:r>
-        <w:rPr>
-          <w:rFonts w:eastAsia="Calibri"/>
-          <w:color w:val="000000"/>
-          <w:sz w:val="20"/>
-        </w:rPr>
-        <w:t>Έχουμε</w:t>
-      </w:r>
-      <w:r>
-        <w:rPr>
-          <w:rFonts w:eastAsia="Calibri"/>
-          <w:color w:val="000000"/>
-          <w:sz w:val="20"/>
-        </w:rPr>
-        <w:t xml:space="preserve"> την μεταφορά δεδομένων από τα συστήματα διαχείρισης των αυτοκινητοδρόμων προς το σύστημα διαλειτουργικότητας,</w:t>
-      </w:r>
-      <w:r>
-        <w:rPr>
-          <w:rFonts w:eastAsia="Calibri"/>
-          <w:color w:val="000000"/>
-          <w:sz w:val="20"/>
-        </w:rPr>
-        <w:t xml:space="preserve"> από </w:t>
-      </w:r>
-      <w:r>
-        <w:rPr>
-          <w:rFonts w:eastAsia="Calibri"/>
-          <w:color w:val="000000"/>
-          <w:sz w:val="20"/>
-        </w:rPr>
-        <w:t xml:space="preserve">το σύστημα διαχείρισης βάσης δεδομένων του συστήματος διαλειτουργικότητας </w:t>
-      </w:r>
-      <w:r>
-        <w:rPr>
-          <w:rFonts w:eastAsia="Calibri"/>
-          <w:color w:val="000000"/>
-          <w:sz w:val="20"/>
-        </w:rPr>
-        <w:t xml:space="preserve">προς τους </w:t>
-      </w:r>
-      <w:proofErr w:type="spellStart"/>
-      <w:r>
-        <w:rPr>
-          <w:rFonts w:eastAsia="Calibri"/>
-          <w:color w:val="000000"/>
-          <w:sz w:val="20"/>
-        </w:rPr>
-        <w:t>παρόχους</w:t>
-      </w:r>
-      <w:proofErr w:type="spellEnd"/>
-      <w:r>
-        <w:rPr>
-          <w:rFonts w:eastAsia="Calibri"/>
-          <w:color w:val="000000"/>
-          <w:sz w:val="20"/>
-        </w:rPr>
-        <w:t xml:space="preserve"> υπηρεσιών πληρωμής και ξανά πίσω στη βάση</w:t>
-      </w:r>
-      <w:r>
-        <w:rPr>
-          <w:rFonts w:eastAsia="Calibri"/>
-          <w:color w:val="000000"/>
-          <w:sz w:val="20"/>
-        </w:rPr>
-        <w:t>.</w:t>
-      </w:r>
-    </w:p>
-    <w:p>
-      <w:pPr>
-        <w:pStyle w:val="4"/>
-      </w:pPr>
-      <w:r>
-        <w:t>3.1.</w:t>
-      </w:r>
-      <w:r>
-        <w:t>3</w:t>
-      </w:r>
-      <w:r>
-        <w:t>.4</w:t>
-      </w:r>
-      <w:r>
-        <w:tab/>
-        <w:t xml:space="preserve">Δεδομένα εισόδου </w:t>
-      </w:r>
-    </w:p>
-    <w:p>
-      <w:pPr>
-        <w:rPr>
-          <w:sz w:val="20"/>
-          <w:szCs w:val="20"/>
-        </w:rPr>
-      </w:pPr>
-      <w:r>
-        <w:rPr>
-          <w:sz w:val="20"/>
-          <w:szCs w:val="20"/>
-        </w:rPr>
-        <w:t xml:space="preserve">Τα δεδομένα εισόδου του συγκεκριμένου </w:t>
-      </w:r>
-      <w:r>
-        <w:rPr>
-          <w:sz w:val="20"/>
-          <w:szCs w:val="20"/>
-          <w:lang w:val="en-US"/>
-        </w:rPr>
-        <w:t>use</w:t>
-      </w:r>
-      <w:r>
-        <w:rPr>
-          <w:sz w:val="20"/>
-          <w:szCs w:val="20"/>
-        </w:rPr>
-        <w:t xml:space="preserve"> </w:t>
-      </w:r>
-      <w:r>
-        <w:rPr>
-          <w:sz w:val="20"/>
-          <w:szCs w:val="20"/>
-          <w:lang w:val="en-US"/>
-        </w:rPr>
-        <w:t>case</w:t>
-      </w:r>
-      <w:r>
-        <w:rPr>
-          <w:sz w:val="20"/>
-          <w:szCs w:val="20"/>
-        </w:rPr>
-        <w:t xml:space="preserve">, </w:t>
-      </w:r>
-      <w:r>
-        <w:rPr>
-          <w:sz w:val="20"/>
-          <w:szCs w:val="20"/>
-        </w:rPr>
-        <w:t>βρίσκονται σε άμεση σύνδεση με αυτό της “Καταγραφής Διελεύσεων στην Βάση Δεδομένων”. Συνεπώς, θα πρέπει να περιλαμβάνουν τις παρακάτω καταχωρίσεις στην βάση του συστήματος διαλειτουργικότητας:</w:t>
-      </w:r>
-    </w:p>
-    <w:p>
-      <w:pPr>
-        <w:pStyle w:val="a7"/>
-        <w:ind w:left="0" w:firstLine="720"/>
-      </w:pPr>
-      <w:proofErr w:type="spellStart"/>
-      <w:r>
-        <w:t>Providers</w:t>
-      </w:r>
-      <w:proofErr w:type="spellEnd"/>
-      <w:r>
-        <w:t xml:space="preserve"> : αποτελούν περιγραφή των νέων λειτουργών αυτοκινητόδρομων που εισάγονται στο σύστημα. </w:t>
-      </w:r>
-    </w:p>
-    <w:p>
-      <w:pPr>
-        <w:pStyle w:val="a7"/>
-        <w:ind w:left="0" w:firstLine="720"/>
-      </w:pPr>
-      <w:proofErr w:type="spellStart"/>
-      <w:r>
-        <w:t>Tags</w:t>
-      </w:r>
-      <w:proofErr w:type="spellEnd"/>
-      <w:r>
-        <w:t xml:space="preserve"> : αποτελούν περιγραφή νέων χρηστών πομποδεκτών. Κρατείται πληροφορία του </w:t>
-      </w:r>
-      <w:proofErr w:type="spellStart"/>
-      <w:r>
-        <w:t>provider</w:t>
-      </w:r>
-      <w:proofErr w:type="spellEnd"/>
-      <w:r>
-        <w:t xml:space="preserve"> στον οποίο υπάγονται, </w:t>
-      </w:r>
-    </w:p>
-    <w:p>
-      <w:pPr>
-        <w:pStyle w:val="a7"/>
-        <w:ind w:left="0" w:firstLine="720"/>
-      </w:pPr>
-      <w:proofErr w:type="spellStart"/>
-      <w:r>
-        <w:t>Vehicles</w:t>
-      </w:r>
-      <w:proofErr w:type="spellEnd"/>
-      <w:r>
-        <w:t xml:space="preserve"> : αποτελούν περιγραφή νέων οχημάτων τα οποία έχουν καταχωρηθεί για χρήση πομποδεκτών. Περιλαμβάνεται πληροφορία του πομποδέκτη για τον οποίο έχουν καταχωρηθεί για χρήση.</w:t>
-      </w:r>
-    </w:p>
-    <w:p>
-      <w:pPr>
-        <w:pStyle w:val="a7"/>
-        <w:ind w:left="0" w:firstLine="720"/>
-      </w:pPr>
-      <w:r>
-        <w:t>Stations : αποτελούν περιγραφή των σταθμών διοδίων. Κρατείται ο λειτουργός αυτοκινητοδρόμων στον οποίο υπάγονται.</w:t>
-      </w:r>
-    </w:p>
-    <w:p>
-      <w:pPr>
-        <w:pStyle w:val="a7"/>
-        <w:ind w:left="0" w:firstLine="720"/>
-      </w:pPr>
-      <w:proofErr w:type="spellStart"/>
-      <w:r>
-        <w:t>Passes</w:t>
-      </w:r>
-      <w:proofErr w:type="spellEnd"/>
-      <w:r>
-        <w:t xml:space="preserve"> : εγγραφές για τις διελεύσεις οχημάτων από τους σταθμούς. Κρατείται η ημερομηνία και ώρα διέλευσης καθώς και η τιμή χρέωσης της διέλευσης.</w:t>
-      </w:r>
-    </w:p>
-    <w:p>
-      <w:r>
-        <w:t>Επιπλέον, δεδομένα εισόδου θα είναι η ενημέρωση των δεδομένων πληρωμής στην βάση του συστήματος διαλειτουργικότητας.</w:t>
-      </w:r>
-    </w:p>
-    <w:p>
-      <w:pPr>
-        <w:pStyle w:val="LO-normal"/>
-        <w:rPr>
-          <w:i w:val="0"/>
-        </w:rPr>
-      </w:pPr>
-    </w:p>
-    <w:p>
-      <w:pPr>
-        <w:pStyle w:val="LO-normal"/>
-        <w:rPr>
-          <w:i w:val="0"/>
-        </w:rPr>
-      </w:pPr>
-    </w:p>
-    <w:p>
-      <w:pPr>
-        <w:pStyle w:val="LO-normal"/>
-        <w:rPr>
-          <w:i w:val="0"/>
-        </w:rPr>
-      </w:pPr>
-    </w:p>
-    <w:p>
-      <w:pPr>
-        <w:pStyle w:val="LO-normal"/>
-        <w:rPr>
-          <w:i w:val="0"/>
-        </w:rPr>
-      </w:pPr>
     </w:p>
     <w:p>
       <w:pPr>
@@ -2679,79 +2517,35 @@
       </w:r>
     </w:p>
     <w:p>
-      <w:pPr>
-        <w:pStyle w:val="LO-normal"/>
-        <w:rPr>
-          <w:i w:val="0"/>
-        </w:rPr>
-      </w:pPr>
-      <w:r>
-        <w:rPr>
-          <w:i w:val="0"/>
-        </w:rPr>
-        <w:t xml:space="preserve">Βήμα 1: Συλλογή των δεδομένων από την βάση του συστήματος </w:t>
-      </w:r>
-      <w:proofErr w:type="spellStart"/>
-      <w:r>
-        <w:rPr>
-          <w:i w:val="0"/>
-        </w:rPr>
-        <w:t>διαλειτουργικότας</w:t>
-      </w:r>
-      <w:proofErr w:type="spellEnd"/>
-    </w:p>
-    <w:p>
-      <w:pPr>
-        <w:pStyle w:val="LO-normal"/>
-        <w:rPr>
-          <w:i w:val="0"/>
-        </w:rPr>
-      </w:pPr>
-      <w:r>
-        <w:rPr>
-          <w:i w:val="0"/>
-        </w:rPr>
-        <w:t xml:space="preserve">Βήμα 2: Επεξεργασία των </w:t>
-      </w:r>
-      <w:r>
-        <w:rPr>
-          <w:i w:val="0"/>
-          <w:lang w:val="en-US"/>
-        </w:rPr>
-        <w:t>data</w:t>
-      </w:r>
-      <w:r>
-        <w:rPr>
-          <w:i w:val="0"/>
-        </w:rPr>
-        <w:t xml:space="preserve"> </w:t>
-      </w:r>
-      <w:r>
-        <w:rPr>
-          <w:i w:val="0"/>
-        </w:rPr>
-        <w:t>από το σύστημα διαλειτουργικότητας και έκδοση οφειλών</w:t>
-      </w:r>
-    </w:p>
-    <w:p>
-      <w:pPr>
-        <w:pStyle w:val="LO-normal"/>
-        <w:rPr>
-          <w:i w:val="0"/>
-        </w:rPr>
-      </w:pPr>
-      <w:r>
-        <w:rPr>
-          <w:i w:val="0"/>
-        </w:rPr>
-        <w:t xml:space="preserve">Βήμα 3: Αποπληρωμή των οφειλών μεταξύ των συστημάτων αυτοκινητοδρόμων </w:t>
-      </w:r>
-      <w:r>
-        <w:rPr>
-          <w:i w:val="0"/>
-        </w:rPr>
-        <w:br/>
-        <w:t>Βήμα 4: Αποστολή αποδεικτικού αποπληρωμής των χρεών προς τους διαχειριστές των αυτοκινητοδρόμων και  πίσω στην βάση του συστήματος διαλειτουργικότητας</w:t>
+      <w:r>
+        <w:t xml:space="preserve">Βήμα 1: </w:t>
+      </w:r>
+      <w:r>
+        <w:t>Ταυτοποίηση του διαχειριστή αυτοκινητόδρομου.</w:t>
+      </w:r>
+    </w:p>
+    <w:p>
+      <w:r>
+        <w:t xml:space="preserve">Βήμα 2: </w:t>
+      </w:r>
+      <w:r>
+        <w:t>Αποστολή από τον διαχειριστή τα χαρακτηριστικά των διελεύσεων που επιθυμεί προς προβολή όπως περιγράφονται στα δεδομένα εισόδου.</w:t>
+      </w:r>
+    </w:p>
+    <w:p>
+      <w:r>
+        <w:t xml:space="preserve">Βήμα 3: </w:t>
+      </w:r>
+      <w:r>
+        <w:t>Αποστολή των σχετικών δεδομένων από το σύστημα διαλειτουργικότητας.</w:t>
+      </w:r>
+    </w:p>
+    <w:p>
+      <w:r>
+        <w:t xml:space="preserve">Βήμα 4: </w:t>
+      </w:r>
+      <w:r>
+        <w:t>Αναπαράσταση των δεδομένων στη διεπαφή χρήστη.</w:t>
       </w:r>
     </w:p>
     <w:p>
@@ -2775,10 +2569,10 @@
           <w:noProof/>
         </w:rPr>
         <w:drawing>
-          <wp:inline distT="0" distB="0" distL="0" distR="0" wp14:anchorId="2B994228" wp14:editId="318BCF60">
-            <wp:extent cx="5731510" cy="2699385"/>
-            <wp:effectExtent l="0" t="0" r="2540" b="5715"/>
-            <wp:docPr id="4" name="Εικόνα 4"/>
+          <wp:inline distT="0" distB="0" distL="0" distR="0" wp14:anchorId="58205308" wp14:editId="5307C05C">
+            <wp:extent cx="2634095" cy="4829175"/>
+            <wp:effectExtent l="0" t="0" r="0" b="0"/>
+            <wp:docPr id="5" name="Εικόνα 5"/>
             <wp:cNvGraphicFramePr>
               <a:graphicFrameLocks xmlns:a="http://schemas.openxmlformats.org/drawingml/2006/main" noChangeAspect="1"/>
             </wp:cNvGraphicFramePr>
@@ -2786,7 +2580,7 @@
               <a:graphicData uri="http://schemas.openxmlformats.org/drawingml/2006/picture">
                 <pic:pic xmlns:pic="http://schemas.openxmlformats.org/drawingml/2006/picture">
                   <pic:nvPicPr>
-                    <pic:cNvPr id="2" name="Εικόνα 2"/>
+                    <pic:cNvPr id="5" name="Εικόνα 5"/>
                     <pic:cNvPicPr/>
                   </pic:nvPicPr>
                   <pic:blipFill>
@@ -2804,7 +2598,7 @@
                   <pic:spPr>
                     <a:xfrm>
                       <a:off x="0" y="0"/>
-                      <a:ext cx="5731510" cy="2699385"/>
+                      <a:ext cx="2641365" cy="4842504"/>
                     </a:xfrm>
                     <a:prstGeom prst="rect">
                       <a:avLst/>
@@ -2846,94 +2640,63 @@
       </w:r>
     </w:p>
     <w:p>
-      <w:pPr>
-        <w:pStyle w:val="LO-normal1"/>
+      <w:r>
+        <w:t xml:space="preserve">Ως δεδομένα εξόδου ορίζουμε τα δεδομένα όπως αναπαρίστανται </w:t>
+      </w:r>
+      <w:r>
+        <w:t>στην διεπαφή χρήστη (</w:t>
+      </w:r>
+      <w:r>
         <w:rPr>
-          <w:sz w:val="20"/>
-          <w:szCs w:val="20"/>
-        </w:rPr>
-      </w:pPr>
-      <w:r>
-        <w:rPr>
-          <w:sz w:val="20"/>
-          <w:szCs w:val="20"/>
-        </w:rPr>
-        <w:t xml:space="preserve">Ως δεδομένα εξόδου ορίζουμε τα δεδομένα όπως αναπαρίστανται στην βάση δεδομένων του συστήματος για να είναι εύκολη η εξαγωγή των απαιτούμενων συμπερασμάτων και το αποτέλεσμα της αναζήτησης του χρήστη της εφαρμογής. </w:t>
-      </w:r>
-    </w:p>
-    <w:p>
-      <w:pPr>
-        <w:pStyle w:val="LO-normal1"/>
-        <w:rPr>
-          <w:sz w:val="20"/>
-          <w:szCs w:val="20"/>
-        </w:rPr>
-      </w:pPr>
-      <w:r>
-        <w:rPr>
-          <w:sz w:val="20"/>
-          <w:szCs w:val="20"/>
-        </w:rPr>
-        <w:t xml:space="preserve">Συγκεκριμένα, στην βάση δημιουργούνται/ενημερώνονται εγγραφές στην ακόλουθη μορφή </w:t>
-      </w:r>
-      <w:r>
-        <w:rPr>
-          <w:sz w:val="20"/>
-          <w:szCs w:val="20"/>
-        </w:rPr>
-        <w:t xml:space="preserve">: </w:t>
-      </w:r>
-      <w:proofErr w:type="spellStart"/>
-      <w:r>
-        <w:rPr>
-          <w:sz w:val="20"/>
-          <w:szCs w:val="20"/>
           <w:lang w:val="en-US"/>
         </w:rPr>
-        <w:t>chargesToProviders</w:t>
-      </w:r>
-      <w:proofErr w:type="spellEnd"/>
+        <w:t>User</w:t>
+      </w:r>
+      <w:r>
+        <w:t xml:space="preserve"> </w:t>
+      </w:r>
       <w:r>
         <w:rPr>
-          <w:sz w:val="20"/>
-          <w:szCs w:val="20"/>
+          <w:lang w:val="en-US"/>
         </w:rPr>
-        <w:t>:</w:t>
-      </w:r>
-      <w:r>
-        <w:rPr>
-          <w:sz w:val="20"/>
-          <w:szCs w:val="20"/>
-        </w:rPr>
-        <w:t xml:space="preserve"> χρησιμοποιείται για να περιγράψει το συμψηφισμό των οφειλών μεταξύ δυο (2) λειτουργών αυτοκινητοδρόμων σε μια χρονική περίοδο. Κρατούνται επίσης  το αναγνωριστικό πληρωμής , το οποίο χρησιμοποιεί οι </w:t>
-      </w:r>
-      <w:proofErr w:type="spellStart"/>
-      <w:r>
-        <w:rPr>
-          <w:sz w:val="20"/>
-          <w:szCs w:val="20"/>
-        </w:rPr>
-        <w:t>πάροχοι</w:t>
-      </w:r>
-      <w:proofErr w:type="spellEnd"/>
-      <w:r>
-        <w:rPr>
-          <w:sz w:val="20"/>
-          <w:szCs w:val="20"/>
-        </w:rPr>
-        <w:t xml:space="preserve"> υπηρεσιών πληρωμής για την επιβεβαίωση της συναλλαγής , το ποσό της οφειλής και η κατάσταση της πληρωμής, επιβεβαιωμένη πληρωμή ή μη.</w:t>
-      </w:r>
-    </w:p>
-    <w:p>
-      <w:pPr>
-        <w:pStyle w:val="LO-normal1"/>
-        <w:rPr>
-          <w:sz w:val="20"/>
-          <w:szCs w:val="20"/>
-        </w:rPr>
-      </w:pPr>
-    </w:p>
-    <w:p/>
+        <w:t>Interface</w:t>
+      </w:r>
+      <w:r>
+        <w:t>) μέσω της οποίας γίνεται η επικοινωνία.</w:t>
+      </w:r>
+      <w:r>
+        <w:t xml:space="preserve"> Συγκεκριμένα</w:t>
+      </w:r>
+      <w:r>
+        <w:t xml:space="preserve"> αυτά είναι </w:t>
+      </w:r>
+      <w:r>
+        <w:t>η αιτούμενη χρονική περίοδο</w:t>
+      </w:r>
+      <w:r>
+        <w:t>ς</w:t>
+      </w:r>
+      <w:r>
+        <w:t>, ο αριθμό</w:t>
+      </w:r>
+      <w:r>
+        <w:t>ς</w:t>
+      </w:r>
+      <w:r>
+        <w:t xml:space="preserve"> τ</w:t>
+      </w:r>
+      <w:r>
+        <w:t>ω</w:t>
+      </w:r>
+      <w:r>
+        <w:t xml:space="preserve">ν διελεύσεων που πραγματοποιήθηκαν σε σταθμούς ενός αυτοκινητοδρόμου από οχήματα άλλων αυτοκινητοδρόμων, το συνολικό κόστος αυτών και μία λίστα από τις διελεύσεις που το δικαιολογούν. </w:t>
+      </w:r>
+    </w:p>
+    <w:p>
+      <w:r>
+        <w:t xml:space="preserve">Στην λίστα των διελεύσεων, για κάθε διέλευση γίνεται αναφορά του σταθμού, του αυτοκινήτου, της χρονικής στιγμής που καταγράφηκε η διέλευση και του κόστους αυτής. </w:t>
+      </w:r>
+    </w:p>
     <w:p>
       <w:pPr>
         <w:pStyle w:val="4"/>
@@ -2970,7 +2733,6 @@
         <w:pStyle w:val="2"/>
       </w:pPr>
       <w:r>
-        <w:lastRenderedPageBreak/>
         <w:t>3.</w:t>
       </w:r>
       <w:r>
@@ -3070,15 +2832,7 @@
         <w:t xml:space="preserve">χρησιμοποιούν </w:t>
       </w:r>
       <w:r>
-        <w:t xml:space="preserve">την </w:t>
-      </w:r>
-      <w:proofErr w:type="spellStart"/>
-      <w:r>
-        <w:t>διεπαφή</w:t>
-      </w:r>
-      <w:proofErr w:type="spellEnd"/>
-      <w:r>
-        <w:t xml:space="preserve"> για προβολή </w:t>
+        <w:t xml:space="preserve">την διεπαφή για προβολή </w:t>
       </w:r>
       <w:r>
         <w:t xml:space="preserve">αποτελεσμάτων </w:t>
@@ -3143,6 +2897,7 @@
         <w:rPr>
           <w:noProof/>
         </w:rPr>
+        <w:lastRenderedPageBreak/>
         <w:drawing>
           <wp:inline distT="0" distB="0" distL="0" distR="0" wp14:anchorId="71195AB9" wp14:editId="5177F1F2">
             <wp:extent cx="6053382" cy="3166281"/>
@@ -3246,7 +3001,6 @@
         <w:pStyle w:val="2"/>
       </w:pPr>
       <w:r>
-        <w:lastRenderedPageBreak/>
         <w:t>3.</w:t>
       </w:r>
       <w:r>
@@ -3349,13 +3103,7 @@
         <w:t>Απαιτήσεις ασφάλειας</w:t>
       </w:r>
     </w:p>
-    <w:p>
-      <w:pPr>
-        <w:rPr>
-          <w:lang w:val="en-US"/>
-        </w:rPr>
-      </w:pPr>
-    </w:p>
+    <w:p/>
     <w:p>
       <w:r>
         <w:t xml:space="preserve">Το </w:t>
@@ -3364,16 +3112,22 @@
         <w:t>σύστημα</w:t>
       </w:r>
       <w:r>
-        <w:t xml:space="preserve"> διαλειτουργικότητας θα πρέπει έχει κρυπτογραφημένη βάση </w:t>
-      </w:r>
-      <w:r>
-        <w:t xml:space="preserve">καθώς θα αποθηκεύονται </w:t>
-      </w:r>
-      <w:r>
-        <w:t xml:space="preserve">δεδομένα </w:t>
-      </w:r>
-      <w:r>
-        <w:t>συναλλαγών και προσωπικά δεδομένα που αφορούν χρήστες των αυτοκινητοδρόμων.</w:t>
+        <w:t xml:space="preserve"> διαλειτουργικότητας θα πρέπει </w:t>
+      </w:r>
+      <w:r>
+        <w:t xml:space="preserve">να </w:t>
+      </w:r>
+      <w:r>
+        <w:t>έχει κρυπτογραφημέν</w:t>
+      </w:r>
+      <w:r>
+        <w:t>α ευαίσθητα προσωπικά δεδομένα στη</w:t>
+      </w:r>
+      <w:r>
+        <w:t xml:space="preserve"> βάση </w:t>
+      </w:r>
+      <w:r>
+        <w:t>που αφορούν χρήστες των αυτοκινητοδρόμων.</w:t>
       </w:r>
     </w:p>
     <w:p>
@@ -3519,7 +3273,6 @@
       </w:rPr>
       <w:t>(</w:t>
     </w:r>
-    <w:proofErr w:type="spellStart"/>
     <w:r>
       <w:rPr>
         <w:sz w:val="18"/>
@@ -3528,7 +3281,6 @@
       </w:rPr>
       <w:t>ePass</w:t>
     </w:r>
-    <w:proofErr w:type="spellEnd"/>
     <w:r>
       <w:rPr>
         <w:sz w:val="18"/>
@@ -3609,21 +3361,12 @@
       </w:rPr>
       <w:tab/>
     </w:r>
-    <w:proofErr w:type="spellStart"/>
     <w:r>
       <w:rPr>
         <w:sz w:val="18"/>
         <w:szCs w:val="18"/>
       </w:rPr>
-      <w:t>Σελ</w:t>
-    </w:r>
-    <w:proofErr w:type="spellEnd"/>
-    <w:r>
-      <w:rPr>
-        <w:sz w:val="18"/>
-        <w:szCs w:val="18"/>
-      </w:rPr>
-      <w:t xml:space="preserve"> </w:t>
+      <w:t xml:space="preserve">Σελ </w:t>
     </w:r>
     <w:r>
       <w:rPr>
@@ -6104,6 +5847,7 @@
     <w:lsdException w:name="HTML Sample" w:semiHidden="1" w:unhideWhenUsed="1"/>
     <w:lsdException w:name="HTML Typewriter" w:semiHidden="1" w:unhideWhenUsed="1"/>
     <w:lsdException w:name="HTML Variable" w:semiHidden="1" w:unhideWhenUsed="1"/>
+    <w:lsdException w:name="Normal Table" w:semiHidden="1" w:unhideWhenUsed="1"/>
     <w:lsdException w:name="annotation subject" w:semiHidden="1" w:unhideWhenUsed="1"/>
     <w:lsdException w:name="No List" w:semiHidden="1" w:unhideWhenUsed="1"/>
     <w:lsdException w:name="Outline List 1" w:semiHidden="1" w:unhideWhenUsed="1"/>
@@ -6146,8 +5890,11 @@
     <w:lsdException w:name="Table Contemporary" w:semiHidden="1" w:unhideWhenUsed="1"/>
     <w:lsdException w:name="Table Elegant" w:semiHidden="1" w:unhideWhenUsed="1"/>
     <w:lsdException w:name="Table Professional" w:semiHidden="1" w:unhideWhenUsed="1"/>
+    <w:lsdException w:name="Table Subtle 1" w:semiHidden="1" w:unhideWhenUsed="1"/>
     <w:lsdException w:name="Table Subtle 2" w:semiHidden="1" w:unhideWhenUsed="1"/>
     <w:lsdException w:name="Table Web 1" w:semiHidden="1" w:unhideWhenUsed="1"/>
+    <w:lsdException w:name="Table Web 2" w:semiHidden="1" w:unhideWhenUsed="1"/>
+    <w:lsdException w:name="Table Web 3" w:semiHidden="1" w:unhideWhenUsed="1"/>
     <w:lsdException w:name="Balloon Text" w:semiHidden="1" w:unhideWhenUsed="1"/>
     <w:lsdException w:name="Table Grid" w:uiPriority="39"/>
     <w:lsdException w:name="Table Theme" w:semiHidden="1" w:unhideWhenUsed="1"/>

</xml_diff>